<commit_message>
renamed files for clarity and started new method doc
</commit_message>
<xml_diff>
--- a/senstivity_test/growth_assay_method/growth_rate_assay_overview.docx
+++ b/senstivity_test/growth_assay_method/growth_rate_assay_overview.docx
@@ -839,7 +839,13 @@
         <w:t>this,</w:t>
       </w:r>
       <w:r>
-        <w:t xml:space="preserve"> make up one 500ml bottle of media and use throughout. Aliquot 50ml of media stock into a 50ml sterile bottle to use day to day. This decreases the likelihood of the 500ml becoming contaminated. </w:t>
+        <w:t xml:space="preserve"> make up one 500ml bottle of media and use throughout. Aliquot 50ml of media stock into a 50ml sterile </w:t>
+      </w:r>
+      <w:r>
+        <w:t>falcon tube</w:t>
+      </w:r>
+      <w:r>
+        <w:t xml:space="preserve"> to use day to day. This decreases the likelihood of the 500ml becoming contaminated. </w:t>
       </w:r>
       <w:r>
         <w:t xml:space="preserve">When making the stock media, autoclave everything apart from the glucose, which is filtered sterilised separately and then added. </w:t>

</xml_diff>

<commit_message>
new full plate randomiser code
</commit_message>
<xml_diff>
--- a/senstivity_test/growth_assay_method/growth_rate_assay_overview.docx
+++ b/senstivity_test/growth_assay_method/growth_rate_assay_overview.docx
@@ -928,6 +928,11 @@
     <w:p>
       <w:pPr>
         <w:spacing w:line="360" w:lineRule="auto"/>
+      </w:pPr>
+    </w:p>
+    <w:p>
+      <w:pPr>
+        <w:spacing w:line="360" w:lineRule="auto"/>
         <w:rPr>
           <w:b/>
           <w:bCs/>
@@ -1020,6 +1025,7 @@
         <w:spacing w:line="360" w:lineRule="auto"/>
       </w:pPr>
       <w:r>
+        <w:lastRenderedPageBreak/>
         <w:t>Then add filtered sterilised 50ml 20% Glucose (w/</w:t>
       </w:r>
       <w:commentRangeStart w:id="0"/>
@@ -1334,6 +1340,7 @@
         <w:spacing w:line="360" w:lineRule="auto"/>
       </w:pPr>
       <w:r>
+        <w:lastRenderedPageBreak/>
         <w:t xml:space="preserve">Make each replicate separately directly into well. For example, if OD of yeast culture was 0.5 then 1µL methanol + 10µL yeast culture + 89µL media for final volume of 100µL and 1% methanol concentration. </w:t>
       </w:r>
     </w:p>
@@ -1348,7 +1355,6 @@
       </w:pPr>
       <w:commentRangeStart w:id="1"/>
       <w:r>
-        <w:lastRenderedPageBreak/>
         <w:t>Randomis</w:t>
       </w:r>
       <w:commentRangeEnd w:id="1"/>
@@ -1822,6 +1828,7 @@
         <w:spacing w:line="360" w:lineRule="auto"/>
       </w:pPr>
       <w:r>
+        <w:lastRenderedPageBreak/>
         <w:t>For 0.1g imidacloprid add 782 µL DMSO for 0.5M stock solution.</w:t>
       </w:r>
     </w:p>
@@ -1848,7 +1855,6 @@
         <w:spacing w:line="360" w:lineRule="auto"/>
       </w:pPr>
       <w:r>
-        <w:lastRenderedPageBreak/>
         <w:t xml:space="preserve">No DMSO solubility figures available. Methanol 6.26 g/l, water 0.327 g/l </w:t>
       </w:r>
       <w:r>
@@ -2385,6 +2391,7 @@
         <w:spacing w:line="360" w:lineRule="auto"/>
       </w:pPr>
       <w:r>
+        <w:lastRenderedPageBreak/>
         <w:t xml:space="preserve">Slightly above </w:t>
       </w:r>
       <w:r>
@@ -2414,7 +2421,6 @@
         <w:spacing w:line="360" w:lineRule="auto"/>
       </w:pPr>
       <w:r>
-        <w:lastRenderedPageBreak/>
         <w:t>For 0.025g chlorantraniliprole add 17.2ml for 3mM stock solution.</w:t>
       </w:r>
     </w:p>
@@ -2842,6 +2848,7 @@
         <w:spacing w:line="360" w:lineRule="auto"/>
       </w:pPr>
       <w:r>
+        <w:lastRenderedPageBreak/>
         <w:t xml:space="preserve">For sulfoxaflor test at 2.5mM, 1mM, 100µM, 10µM and 1µM </w:t>
       </w:r>
       <w:proofErr w:type="gramStart"/>
@@ -2887,7 +2894,6 @@
         <w:spacing w:line="360" w:lineRule="auto"/>
       </w:pPr>
       <w:r>
-        <w:lastRenderedPageBreak/>
         <w:t>For chlorantraniliprole and Spinosad test at 10µM and 1µM</w:t>
       </w:r>
       <w:r>
@@ -3288,6 +3294,7 @@
         <w:spacing w:line="360" w:lineRule="auto"/>
       </w:pPr>
       <w:r>
+        <w:lastRenderedPageBreak/>
         <w:t xml:space="preserve">Same as above for sulfoxaflor except step 2 create 2.5mM instead of 5mM as 2.5mM is 1% methanol. </w:t>
       </w:r>
     </w:p>
@@ -3301,7 +3308,6 @@
         <w:spacing w:line="360" w:lineRule="auto"/>
       </w:pPr>
       <w:r>
-        <w:lastRenderedPageBreak/>
         <w:t xml:space="preserve">Clothianidin don’t know what to do as I guess it is very soluble in DMSO. However, I can’t find a value. </w:t>
       </w:r>
     </w:p>

</xml_diff>